<commit_message>
Start implementing the simple game.
</commit_message>
<xml_diff>
--- a/Beskrivelse.docx
+++ b/Beskrivelse.docx
@@ -130,7 +130,12 @@
         </w:numPr>
       </w:pPr>
       <w:r>
-        <w:t>Hvad de computerstyrede spillere gør</w:t>
+        <w:t xml:space="preserve">Hvad de </w:t>
+      </w:r>
+      <w:bookmarkStart w:id="0" w:name="_GoBack"/>
+      <w:bookmarkEnd w:id="0"/>
+      <w:r>
+        <w:t>computerstyrede spillere gør</w:t>
       </w:r>
     </w:p>
     <w:p>
@@ -312,8 +317,6 @@
       <w:r>
         <w:t>s multiplayer</w:t>
       </w:r>
-      <w:bookmarkStart w:id="0" w:name="_GoBack"/>
-      <w:bookmarkEnd w:id="0"/>
     </w:p>
   </w:footnote>
 </w:footnotes>
@@ -1824,7 +1827,7 @@
 </file>
 
 <file path=customXml/itemProps1.xml><?xml version="1.0" encoding="utf-8"?>
-<ds:datastoreItem xmlns:ds="http://schemas.openxmlformats.org/officeDocument/2006/customXml" ds:itemID="{F554C920-31D4-422F-AF6E-0DFA2DD01CA9}">
+<ds:datastoreItem xmlns:ds="http://schemas.openxmlformats.org/officeDocument/2006/customXml" ds:itemID="{6123C6A8-09BF-43F4-A649-5E4A4FC2210C}">
   <ds:schemaRefs>
     <ds:schemaRef ds:uri="http://schemas.openxmlformats.org/officeDocument/2006/bibliography"/>
   </ds:schemaRefs>

</xml_diff>